<commit_message>
Capstone Project 1st Week
</commit_message>
<xml_diff>
--- a/Capstone Project - Week 1.docx
+++ b/Capstone Project - Week 1.docx
@@ -8,7 +8,6 @@
         <w:shd w:val="clear" w:color="auto" w:fill="FFFFFF"/>
         <w:spacing w:before="468" w:beforeAutospacing="0" w:after="0" w:afterAutospacing="0" w:line="540" w:lineRule="atLeast"/>
         <w:rPr>
-          <w:rFonts w:ascii="Helvetica" w:hAnsi="Helvetica" w:cs="Helvetica"/>
           <w:color w:val="292929"/>
           <w:sz w:val="36"/>
           <w:szCs w:val="36"/>
@@ -16,7 +15,6 @@
       </w:pPr>
       <w:r>
         <w:rPr>
-          <w:rFonts w:ascii="Helvetica" w:hAnsi="Helvetica" w:cs="Helvetica"/>
           <w:color w:val="292929"/>
           <w:sz w:val="36"/>
           <w:szCs w:val="36"/>
@@ -29,50 +27,62 @@
         <w:shd w:val="clear" w:color="auto" w:fill="FFFFFF"/>
         <w:spacing w:before="480" w:after="0" w:line="480" w:lineRule="atLeast"/>
         <w:rPr>
-          <w:rFonts w:ascii="Georgia" w:eastAsia="Times New Roman" w:hAnsi="Georgia" w:cs="Segoe UI"/>
-          <w:i/>
-          <w:iCs/>
+          <w:rFonts w:ascii="Times New Roman" w:eastAsia="Times New Roman" w:hAnsi="Times New Roman" w:cs="Times New Roman"/>
+          <w:b/>
+          <w:bCs/>
           <w:color w:val="292929"/>
           <w:spacing w:val="-1"/>
-          <w:sz w:val="32"/>
-          <w:szCs w:val="32"/>
-        </w:rPr>
-      </w:pPr>
-      <w:r>
-        <w:rPr>
-          <w:rFonts w:ascii="Georgia" w:eastAsia="Times New Roman" w:hAnsi="Georgia" w:cs="Segoe UI"/>
-          <w:i/>
-          <w:iCs/>
+          <w:sz w:val="28"/>
+          <w:szCs w:val="28"/>
+        </w:rPr>
+      </w:pPr>
+      <w:r>
+        <w:rPr>
+          <w:rFonts w:ascii="Times New Roman" w:eastAsia="Times New Roman" w:hAnsi="Times New Roman" w:cs="Times New Roman"/>
+          <w:b/>
+          <w:bCs/>
           <w:color w:val="292929"/>
           <w:spacing w:val="-1"/>
-          <w:sz w:val="32"/>
-          <w:szCs w:val="32"/>
-        </w:rPr>
-        <w:t>A Visual Approach to determine Strategic Locations for an Ethiopian Restaurant in New Yor</w:t>
-      </w:r>
-      <w:r>
-        <w:rPr>
-          <w:rFonts w:ascii="Georgia" w:eastAsia="Times New Roman" w:hAnsi="Georgia" w:cs="Segoe UI"/>
-          <w:i/>
-          <w:iCs/>
+          <w:sz w:val="28"/>
+          <w:szCs w:val="28"/>
+        </w:rPr>
+        <w:t>D</w:t>
+      </w:r>
+      <w:r>
+        <w:rPr>
+          <w:rFonts w:ascii="Times New Roman" w:eastAsia="Times New Roman" w:hAnsi="Times New Roman" w:cs="Times New Roman"/>
+          <w:b/>
+          <w:bCs/>
           <w:color w:val="292929"/>
           <w:spacing w:val="-1"/>
-          <w:sz w:val="32"/>
-          <w:szCs w:val="32"/>
-        </w:rPr>
-        <w:t>k</w:t>
-      </w:r>
-      <w:r>
-        <w:rPr>
-          <w:rFonts w:ascii="Georgia" w:eastAsia="Times New Roman" w:hAnsi="Georgia" w:cs="Segoe UI"/>
-          <w:i/>
-          <w:iCs/>
+          <w:sz w:val="28"/>
+          <w:szCs w:val="28"/>
+        </w:rPr>
+        <w:t>etermin</w:t>
+      </w:r>
+      <w:r>
+        <w:rPr>
+          <w:rFonts w:ascii="Times New Roman" w:eastAsia="Times New Roman" w:hAnsi="Times New Roman" w:cs="Times New Roman"/>
+          <w:b/>
+          <w:bCs/>
           <w:color w:val="292929"/>
           <w:spacing w:val="-1"/>
-          <w:sz w:val="32"/>
-          <w:szCs w:val="32"/>
-        </w:rPr>
-        <w:t xml:space="preserve"> City </w:t>
+          <w:sz w:val="28"/>
+          <w:szCs w:val="28"/>
+        </w:rPr>
+        <w:t>ing</w:t>
+      </w:r>
+      <w:r>
+        <w:rPr>
+          <w:rFonts w:ascii="Times New Roman" w:eastAsia="Times New Roman" w:hAnsi="Times New Roman" w:cs="Times New Roman"/>
+          <w:b/>
+          <w:bCs/>
+          <w:color w:val="292929"/>
+          <w:spacing w:val="-1"/>
+          <w:sz w:val="28"/>
+          <w:szCs w:val="28"/>
+        </w:rPr>
+        <w:t xml:space="preserve"> Strategic Locations for an Ethiopian Restaurant in New York City </w:t>
       </w:r>
     </w:p>
     <w:p>
@@ -81,7 +91,7 @@
         <w:spacing w:before="468" w:after="0" w:line="540" w:lineRule="atLeast"/>
         <w:outlineLvl w:val="0"/>
         <w:rPr>
-          <w:rFonts w:ascii="Helvetica" w:eastAsia="Times New Roman" w:hAnsi="Helvetica" w:cs="Helvetica"/>
+          <w:rFonts w:ascii="Times New Roman" w:eastAsia="Times New Roman" w:hAnsi="Times New Roman" w:cs="Times New Roman"/>
           <w:color w:val="292929"/>
           <w:kern w:val="36"/>
           <w:sz w:val="32"/>
@@ -90,7 +100,7 @@
       </w:pPr>
       <w:r>
         <w:rPr>
-          <w:rFonts w:ascii="Helvetica" w:eastAsia="Times New Roman" w:hAnsi="Helvetica" w:cs="Helvetica"/>
+          <w:rFonts w:ascii="Times New Roman" w:eastAsia="Times New Roman" w:hAnsi="Times New Roman" w:cs="Times New Roman"/>
           <w:color w:val="292929"/>
           <w:kern w:val="36"/>
           <w:sz w:val="32"/>
@@ -109,7 +119,7 @@
         <w:spacing w:before="206" w:after="0" w:line="480" w:lineRule="atLeast"/>
         <w:ind w:left="1170"/>
         <w:rPr>
-          <w:rFonts w:ascii="Georgia" w:eastAsia="Times New Roman" w:hAnsi="Georgia" w:cs="Segoe UI"/>
+          <w:rFonts w:ascii="Times New Roman" w:eastAsia="Times New Roman" w:hAnsi="Times New Roman" w:cs="Times New Roman"/>
           <w:color w:val="292929"/>
           <w:spacing w:val="-1"/>
           <w:sz w:val="28"/>
@@ -118,7 +128,7 @@
       </w:pPr>
       <w:r>
         <w:rPr>
-          <w:rFonts w:ascii="Georgia" w:eastAsia="Times New Roman" w:hAnsi="Georgia" w:cs="Segoe UI"/>
+          <w:rFonts w:ascii="Times New Roman" w:eastAsia="Times New Roman" w:hAnsi="Times New Roman" w:cs="Times New Roman"/>
           <w:color w:val="292929"/>
           <w:spacing w:val="-1"/>
           <w:sz w:val="28"/>
@@ -137,7 +147,7 @@
         <w:spacing w:before="252" w:after="0" w:line="480" w:lineRule="atLeast"/>
         <w:ind w:left="1170"/>
         <w:rPr>
-          <w:rFonts w:ascii="Georgia" w:eastAsia="Times New Roman" w:hAnsi="Georgia" w:cs="Segoe UI"/>
+          <w:rFonts w:ascii="Times New Roman" w:eastAsia="Times New Roman" w:hAnsi="Times New Roman" w:cs="Times New Roman"/>
           <w:color w:val="292929"/>
           <w:spacing w:val="-1"/>
           <w:sz w:val="28"/>
@@ -146,7 +156,7 @@
       </w:pPr>
       <w:r>
         <w:rPr>
-          <w:rFonts w:ascii="Georgia" w:eastAsia="Times New Roman" w:hAnsi="Georgia" w:cs="Segoe UI"/>
+          <w:rFonts w:ascii="Times New Roman" w:eastAsia="Times New Roman" w:hAnsi="Times New Roman" w:cs="Times New Roman"/>
           <w:color w:val="292929"/>
           <w:spacing w:val="-1"/>
           <w:sz w:val="28"/>
@@ -165,7 +175,7 @@
         <w:spacing w:before="252" w:after="0" w:line="480" w:lineRule="atLeast"/>
         <w:ind w:left="1170"/>
         <w:rPr>
-          <w:rFonts w:ascii="Georgia" w:eastAsia="Times New Roman" w:hAnsi="Georgia" w:cs="Segoe UI"/>
+          <w:rFonts w:ascii="Times New Roman" w:eastAsia="Times New Roman" w:hAnsi="Times New Roman" w:cs="Times New Roman"/>
           <w:color w:val="292929"/>
           <w:spacing w:val="-1"/>
           <w:sz w:val="28"/>
@@ -174,7 +184,7 @@
       </w:pPr>
       <w:r>
         <w:rPr>
-          <w:rFonts w:ascii="Georgia" w:eastAsia="Times New Roman" w:hAnsi="Georgia" w:cs="Segoe UI"/>
+          <w:rFonts w:ascii="Times New Roman" w:eastAsia="Times New Roman" w:hAnsi="Times New Roman" w:cs="Times New Roman"/>
           <w:color w:val="292929"/>
           <w:spacing w:val="-1"/>
           <w:sz w:val="28"/>
@@ -193,7 +203,7 @@
         <w:spacing w:before="252" w:after="0" w:line="480" w:lineRule="atLeast"/>
         <w:ind w:left="1170"/>
         <w:rPr>
-          <w:rFonts w:ascii="Georgia" w:eastAsia="Times New Roman" w:hAnsi="Georgia" w:cs="Segoe UI"/>
+          <w:rFonts w:ascii="Times New Roman" w:eastAsia="Times New Roman" w:hAnsi="Times New Roman" w:cs="Times New Roman"/>
           <w:color w:val="292929"/>
           <w:spacing w:val="-1"/>
           <w:sz w:val="28"/>
@@ -202,7 +212,7 @@
       </w:pPr>
       <w:r>
         <w:rPr>
-          <w:rFonts w:ascii="Georgia" w:eastAsia="Times New Roman" w:hAnsi="Georgia" w:cs="Segoe UI"/>
+          <w:rFonts w:ascii="Times New Roman" w:eastAsia="Times New Roman" w:hAnsi="Times New Roman" w:cs="Times New Roman"/>
           <w:color w:val="292929"/>
           <w:spacing w:val="-1"/>
           <w:sz w:val="28"/>
@@ -221,7 +231,7 @@
         <w:spacing w:before="252" w:after="0" w:line="480" w:lineRule="atLeast"/>
         <w:ind w:left="1170"/>
         <w:rPr>
-          <w:rFonts w:ascii="Georgia" w:eastAsia="Times New Roman" w:hAnsi="Georgia" w:cs="Segoe UI"/>
+          <w:rFonts w:ascii="Times New Roman" w:eastAsia="Times New Roman" w:hAnsi="Times New Roman" w:cs="Times New Roman"/>
           <w:color w:val="292929"/>
           <w:spacing w:val="-1"/>
           <w:sz w:val="28"/>
@@ -230,7 +240,7 @@
       </w:pPr>
       <w:r>
         <w:rPr>
-          <w:rFonts w:ascii="Georgia" w:eastAsia="Times New Roman" w:hAnsi="Georgia" w:cs="Segoe UI"/>
+          <w:rFonts w:ascii="Times New Roman" w:eastAsia="Times New Roman" w:hAnsi="Times New Roman" w:cs="Times New Roman"/>
           <w:color w:val="292929"/>
           <w:spacing w:val="-1"/>
           <w:sz w:val="28"/>
@@ -245,7 +255,6 @@
         <w:shd w:val="clear" w:color="auto" w:fill="FFFFFF"/>
         <w:spacing w:before="468" w:beforeAutospacing="0" w:after="0" w:afterAutospacing="0" w:line="540" w:lineRule="atLeast"/>
         <w:rPr>
-          <w:rFonts w:ascii="Helvetica" w:hAnsi="Helvetica" w:cs="Helvetica"/>
           <w:b w:val="0"/>
           <w:bCs w:val="0"/>
           <w:color w:val="292929"/>
@@ -255,7 +264,6 @@
       </w:pPr>
       <w:r>
         <w:rPr>
-          <w:rFonts w:ascii="Helvetica" w:hAnsi="Helvetica" w:cs="Helvetica"/>
           <w:b w:val="0"/>
           <w:bCs w:val="0"/>
           <w:color w:val="292929"/>
@@ -268,15 +276,15 @@
     <w:p>
       <w:pPr>
         <w:rPr>
-          <w:rFonts w:ascii="Nyala" w:hAnsi="Nyala"/>
-          <w:lang w:val="am-ET"/>
-        </w:rPr>
-      </w:pPr>
-    </w:p>
-    <w:p>
-      <w:pPr>
-        <w:rPr>
-          <w:rFonts w:ascii="Nyala" w:hAnsi="Nyala" w:cs="Times New Roman"/>
+          <w:rFonts w:ascii="Times New Roman" w:hAnsi="Times New Roman" w:cs="Times New Roman"/>
+          <w:lang w:val="am-ET"/>
+        </w:rPr>
+      </w:pPr>
+    </w:p>
+    <w:p>
+      <w:pPr>
+        <w:rPr>
+          <w:rFonts w:ascii="Times New Roman" w:hAnsi="Times New Roman" w:cs="Times New Roman"/>
           <w:sz w:val="24"/>
           <w:szCs w:val="24"/>
           <w:lang w:val="am-ET"/>
@@ -314,7 +322,7 @@
     <w:p>
       <w:pPr>
         <w:rPr>
-          <w:rFonts w:ascii="Nyala" w:hAnsi="Nyala" w:cs="Times New Roman"/>
+          <w:rFonts w:ascii="Times New Roman" w:hAnsi="Times New Roman" w:cs="Times New Roman"/>
           <w:sz w:val="24"/>
           <w:szCs w:val="24"/>
           <w:lang w:val="am-ET"/>
@@ -360,25 +368,7 @@
           <w:sz w:val="24"/>
           <w:szCs w:val="24"/>
         </w:rPr>
-        <w:t xml:space="preserve">. </w:t>
-      </w:r>
-      <w:proofErr w:type="gramStart"/>
-      <w:r>
-        <w:rPr>
-          <w:rFonts w:ascii="Times New Roman" w:hAnsi="Times New Roman" w:cs="Times New Roman"/>
-          <w:sz w:val="24"/>
-          <w:szCs w:val="24"/>
-        </w:rPr>
-        <w:t>So</w:t>
-      </w:r>
-      <w:proofErr w:type="gramEnd"/>
-      <w:r>
-        <w:rPr>
-          <w:rFonts w:ascii="Times New Roman" w:hAnsi="Times New Roman" w:cs="Times New Roman"/>
-          <w:sz w:val="24"/>
-          <w:szCs w:val="24"/>
-        </w:rPr>
-        <w:t xml:space="preserve"> it is essentially to look into the issue based on data and analyze the data to have insights that would help to make an optimal decision and avoid</w:t>
+        <w:t>. So it is essentially to look into the issue based on data and analyze the data to have insights that would help to make an optimal decision and avoid</w:t>
       </w:r>
       <w:r>
         <w:rPr>
@@ -466,31 +456,61 @@
           <w:sz w:val="24"/>
           <w:szCs w:val="24"/>
         </w:rPr>
-        <w:t xml:space="preserve"> in the city, the high number of population, visitors, and the economy at large, there </w:t>
-      </w:r>
-      <w:proofErr w:type="gramStart"/>
-      <w:r>
-        <w:rPr>
-          <w:rFonts w:ascii="Times New Roman" w:hAnsi="Times New Roman" w:cs="Times New Roman"/>
-          <w:sz w:val="24"/>
-          <w:szCs w:val="24"/>
-        </w:rPr>
-        <w:t>is  high</w:t>
-      </w:r>
-      <w:proofErr w:type="gramEnd"/>
-      <w:r>
-        <w:rPr>
-          <w:rFonts w:ascii="Times New Roman" w:hAnsi="Times New Roman" w:cs="Times New Roman"/>
-          <w:sz w:val="24"/>
-          <w:szCs w:val="24"/>
-        </w:rPr>
-        <w:t xml:space="preserve"> demand for dining outside or take away food home and eat. </w:t>
-      </w:r>
-    </w:p>
-    <w:p>
-      <w:pPr>
-        <w:rPr>
-          <w:rFonts w:ascii="Nyala" w:hAnsi="Nyala" w:cs="Times New Roman"/>
+        <w:t xml:space="preserve"> in the city, the high number of population, visitors, and the economy at large, there is high demand for dining outside or take away food home and eat. </w:t>
+      </w:r>
+      <w:r>
+        <w:rPr>
+          <w:rFonts w:ascii="Times New Roman" w:hAnsi="Times New Roman" w:cs="Times New Roman"/>
+          <w:sz w:val="24"/>
+          <w:szCs w:val="24"/>
+        </w:rPr>
+        <w:t xml:space="preserve">There is also </w:t>
+      </w:r>
+      <w:r>
+        <w:rPr>
+          <w:rFonts w:ascii="Times New Roman" w:hAnsi="Times New Roman" w:cs="Times New Roman"/>
+          <w:sz w:val="24"/>
+          <w:szCs w:val="24"/>
+        </w:rPr>
+        <w:t xml:space="preserve">immense opportunity </w:t>
+      </w:r>
+      <w:r>
+        <w:rPr>
+          <w:rFonts w:ascii="Times New Roman" w:hAnsi="Times New Roman" w:cs="Times New Roman"/>
+          <w:sz w:val="24"/>
+          <w:szCs w:val="24"/>
+        </w:rPr>
+        <w:t xml:space="preserve">to attract the attention of visitors </w:t>
+      </w:r>
+      <w:r>
+        <w:rPr>
+          <w:rFonts w:ascii="Times New Roman" w:hAnsi="Times New Roman" w:cs="Times New Roman"/>
+          <w:sz w:val="24"/>
+          <w:szCs w:val="24"/>
+        </w:rPr>
+        <w:t xml:space="preserve">for </w:t>
+      </w:r>
+      <w:r>
+        <w:rPr>
+          <w:rFonts w:ascii="Times New Roman" w:hAnsi="Times New Roman" w:cs="Times New Roman"/>
+          <w:sz w:val="24"/>
+          <w:szCs w:val="24"/>
+        </w:rPr>
+        <w:t>African cousin</w:t>
+      </w:r>
+      <w:r>
+        <w:rPr>
+          <w:rFonts w:ascii="Times New Roman" w:hAnsi="Times New Roman" w:cs="Times New Roman"/>
+          <w:sz w:val="24"/>
+          <w:szCs w:val="24"/>
+        </w:rPr>
+        <w:t>s.</w:t>
+      </w:r>
+    </w:p>
+    <w:p>
+      <w:pPr>
+        <w:rPr>
+          <w:rFonts w:ascii="Times New Roman" w:hAnsi="Times New Roman" w:cs="Times New Roman"/>
           <w:sz w:val="24"/>
           <w:szCs w:val="24"/>
           <w:lang w:val="am-ET"/>
@@ -537,33 +557,132 @@
           <w:szCs w:val="24"/>
           <w:lang w:val="am-ET"/>
         </w:rPr>
-        <w:t>restaurant is a business which prepares and serves food and drink to customers in return for money, either paid before the meal, after the meal, or with an open account. The City of New York is famous for its excelllent cuisine. It's food culture includes an array of international cuisines influenced by the city's immigrant history.</w:t>
-      </w:r>
-      <w:r>
-        <w:rPr>
-          <w:rFonts w:ascii="Times New Roman" w:hAnsi="Times New Roman" w:cs="Times New Roman"/>
-          <w:sz w:val="24"/>
-          <w:szCs w:val="24"/>
-        </w:rPr>
-        <w:t xml:space="preserve"> But there </w:t>
-      </w:r>
-      <w:proofErr w:type="gramStart"/>
-      <w:r>
-        <w:rPr>
-          <w:rFonts w:ascii="Times New Roman" w:hAnsi="Times New Roman" w:cs="Times New Roman"/>
-          <w:sz w:val="24"/>
-          <w:szCs w:val="24"/>
-        </w:rPr>
-        <w:t>are</w:t>
-      </w:r>
-      <w:proofErr w:type="gramEnd"/>
-      <w:r>
-        <w:rPr>
-          <w:rFonts w:ascii="Times New Roman" w:hAnsi="Times New Roman" w:cs="Times New Roman"/>
-          <w:sz w:val="24"/>
-          <w:szCs w:val="24"/>
-        </w:rPr>
-        <w:t xml:space="preserve"> still high demand for healthy and cousin from Africa varieties.</w:t>
+        <w:t xml:space="preserve">restaurant is a business which prepares and serves </w:t>
+      </w:r>
+      <w:r>
+        <w:rPr>
+          <w:rFonts w:ascii="Times New Roman" w:hAnsi="Times New Roman" w:cs="Times New Roman"/>
+          <w:sz w:val="24"/>
+          <w:szCs w:val="24"/>
+        </w:rPr>
+        <w:t xml:space="preserve">tradition spicey </w:t>
+      </w:r>
+      <w:r>
+        <w:rPr>
+          <w:rFonts w:ascii="Times New Roman" w:hAnsi="Times New Roman" w:cs="Times New Roman"/>
+          <w:sz w:val="24"/>
+          <w:szCs w:val="24"/>
+          <w:lang w:val="am-ET"/>
+        </w:rPr>
+        <w:t xml:space="preserve">food and drink to customers in return for money, either paid before the meal, after the meal, or with an open account. The City of New York is famous for its excelllent </w:t>
+      </w:r>
+      <w:r>
+        <w:rPr>
+          <w:rFonts w:ascii="Times New Roman" w:hAnsi="Times New Roman" w:cs="Times New Roman"/>
+          <w:sz w:val="24"/>
+          <w:szCs w:val="24"/>
+        </w:rPr>
+        <w:t xml:space="preserve">African </w:t>
+      </w:r>
+      <w:r>
+        <w:rPr>
+          <w:rFonts w:ascii="Times New Roman" w:hAnsi="Times New Roman" w:cs="Times New Roman"/>
+          <w:sz w:val="24"/>
+          <w:szCs w:val="24"/>
+          <w:lang w:val="am-ET"/>
+        </w:rPr>
+        <w:t>cuisine. It's food culture includes an array of international cuisines</w:t>
+      </w:r>
+      <w:r>
+        <w:rPr>
+          <w:rFonts w:ascii="Times New Roman" w:hAnsi="Times New Roman" w:cs="Times New Roman"/>
+          <w:sz w:val="24"/>
+          <w:szCs w:val="24"/>
+        </w:rPr>
+        <w:t xml:space="preserve"> from</w:t>
+      </w:r>
+      <w:r>
+        <w:rPr>
+          <w:rFonts w:ascii="Times New Roman" w:hAnsi="Times New Roman" w:cs="Times New Roman"/>
+          <w:sz w:val="24"/>
+          <w:szCs w:val="24"/>
+        </w:rPr>
+        <w:t xml:space="preserve"> Asia, Mexico, </w:t>
+      </w:r>
+      <w:proofErr w:type="spellStart"/>
+      <w:r>
+        <w:rPr>
+          <w:rFonts w:ascii="Times New Roman" w:hAnsi="Times New Roman" w:cs="Times New Roman"/>
+          <w:sz w:val="24"/>
+          <w:szCs w:val="24"/>
+        </w:rPr>
+        <w:t>Europ</w:t>
+      </w:r>
+      <w:proofErr w:type="spellEnd"/>
+      <w:r>
+        <w:rPr>
+          <w:rFonts w:ascii="Times New Roman" w:hAnsi="Times New Roman" w:cs="Times New Roman"/>
+          <w:sz w:val="24"/>
+          <w:szCs w:val="24"/>
+        </w:rPr>
+        <w:t xml:space="preserve"> which is</w:t>
+      </w:r>
+      <w:r>
+        <w:rPr>
+          <w:rFonts w:ascii="Times New Roman" w:hAnsi="Times New Roman" w:cs="Times New Roman"/>
+          <w:sz w:val="24"/>
+          <w:szCs w:val="24"/>
+          <w:lang w:val="am-ET"/>
+        </w:rPr>
+        <w:t xml:space="preserve"> influenced by the city's immigrant history.</w:t>
+      </w:r>
+      <w:r>
+        <w:rPr>
+          <w:rFonts w:ascii="Times New Roman" w:hAnsi="Times New Roman" w:cs="Times New Roman"/>
+          <w:sz w:val="24"/>
+          <w:szCs w:val="24"/>
+        </w:rPr>
+        <w:t xml:space="preserve"> But there are still high demand for </w:t>
+      </w:r>
+      <w:r>
+        <w:rPr>
+          <w:rFonts w:ascii="Times New Roman" w:hAnsi="Times New Roman" w:cs="Times New Roman"/>
+          <w:sz w:val="24"/>
+          <w:szCs w:val="24"/>
+        </w:rPr>
+        <w:t xml:space="preserve">spicy, </w:t>
+      </w:r>
+      <w:r>
+        <w:rPr>
+          <w:rFonts w:ascii="Times New Roman" w:hAnsi="Times New Roman" w:cs="Times New Roman"/>
+          <w:sz w:val="24"/>
+          <w:szCs w:val="24"/>
+        </w:rPr>
+        <w:t xml:space="preserve">healthy </w:t>
+      </w:r>
+      <w:r>
+        <w:rPr>
+          <w:rFonts w:ascii="Times New Roman" w:hAnsi="Times New Roman" w:cs="Times New Roman"/>
+          <w:sz w:val="24"/>
+          <w:szCs w:val="24"/>
+        </w:rPr>
+        <w:t>from</w:t>
+      </w:r>
+      <w:r>
+        <w:rPr>
+          <w:rFonts w:ascii="Times New Roman" w:hAnsi="Times New Roman" w:cs="Times New Roman"/>
+          <w:sz w:val="24"/>
+          <w:szCs w:val="24"/>
+        </w:rPr>
+        <w:t xml:space="preserve"> from Africa varieties</w:t>
+      </w:r>
+      <w:r>
+        <w:rPr>
+          <w:rFonts w:ascii="Times New Roman" w:hAnsi="Times New Roman" w:cs="Times New Roman"/>
+          <w:sz w:val="24"/>
+          <w:szCs w:val="24"/>
+        </w:rPr>
+        <w:t xml:space="preserve"> such as the Ethiopian Injera with vegie and Doro wot at large.</w:t>
       </w:r>
     </w:p>
     <w:p>
@@ -828,6 +947,7 @@
           <w:szCs w:val="24"/>
           <w:lang w:val="am-ET"/>
         </w:rPr>
+        <w:lastRenderedPageBreak/>
         <w:t>Are there any venues like Gyms, Entertainmnet zones, Parks etc nearby where floating population is high etc</w:t>
       </w:r>
     </w:p>
@@ -866,7 +986,6 @@
           <w:szCs w:val="24"/>
           <w:lang w:val="am-ET"/>
         </w:rPr>
-        <w:lastRenderedPageBreak/>
         <w:t>Cuisine served / Menu of the competitors</w:t>
       </w:r>
     </w:p>
@@ -930,7 +1049,7 @@
     <w:p>
       <w:pPr>
         <w:rPr>
-          <w:rFonts w:ascii="Nyala" w:hAnsi="Nyala" w:cs="Times New Roman"/>
+          <w:rFonts w:ascii="Times New Roman" w:hAnsi="Times New Roman" w:cs="Times New Roman"/>
           <w:sz w:val="24"/>
           <w:szCs w:val="24"/>
           <w:lang w:val="am-ET"/>
@@ -1010,7 +1129,41 @@
           <w:szCs w:val="24"/>
           <w:lang w:val="am-ET"/>
         </w:rPr>
-        <w:t>To recommend the correct location, XYZ Company Ltd has appointed me to lead of the Data Science team. The objective is to locate and recommend to the management which neighborhood of Newyork city will be best choice to start a restaurant. The Management also expects to understand the rationale of the recommendations made.</w:t>
+        <w:t xml:space="preserve">To recommend the correct location, </w:t>
+      </w:r>
+      <w:r>
+        <w:rPr>
+          <w:rFonts w:ascii="Times New Roman" w:hAnsi="Times New Roman" w:cs="Times New Roman"/>
+          <w:sz w:val="24"/>
+          <w:szCs w:val="24"/>
+        </w:rPr>
+        <w:t>ABC</w:t>
+      </w:r>
+      <w:r>
+        <w:rPr>
+          <w:rFonts w:ascii="Times New Roman" w:hAnsi="Times New Roman" w:cs="Times New Roman"/>
+          <w:sz w:val="24"/>
+          <w:szCs w:val="24"/>
+          <w:lang w:val="am-ET"/>
+        </w:rPr>
+        <w:t xml:space="preserve"> Company </w:t>
+      </w:r>
+      <w:r>
+        <w:rPr>
+          <w:rFonts w:ascii="Times New Roman" w:hAnsi="Times New Roman" w:cs="Times New Roman"/>
+          <w:sz w:val="24"/>
+          <w:szCs w:val="24"/>
+        </w:rPr>
+        <w:t>Inc</w:t>
+      </w:r>
+      <w:r>
+        <w:rPr>
+          <w:rFonts w:ascii="Times New Roman" w:hAnsi="Times New Roman" w:cs="Times New Roman"/>
+          <w:sz w:val="24"/>
+          <w:szCs w:val="24"/>
+          <w:lang w:val="am-ET"/>
+        </w:rPr>
+        <w:t xml:space="preserve"> has appointed me to lead of the Data Science team. The objective is to locate and recommend to the management which neighborhood of Newyork city will be best choice to start a restaurant. The Management also expects to understand the rationale of the recommendations made.</w:t>
       </w:r>
     </w:p>
     <w:p>

</xml_diff>